<commit_message>
VKR doc begun, Project Practice doc completed, LZ VKR fixed
</commit_message>
<xml_diff>
--- a/4th-Grade/Eighth-Semester/ЛЗ_ВКР_2023_бак_Московка_А_А.docx
+++ b/4th-Grade/Eighth-Semester/ЛЗ_ВКР_2023_бак_Московка_А_А.docx
@@ -1277,15 +1277,13 @@
         <w:t>“</w:t>
       </w:r>
       <w:r>
-        <w:t xml:space="preserve">Обучение ПО </w:t>
-      </w:r>
-      <w:proofErr w:type="spellStart"/>
-      <w:r>
-        <w:t>по</w:t>
-      </w:r>
-      <w:proofErr w:type="spellEnd"/>
-      <w:r>
-        <w:t xml:space="preserve"> работе со стерильным помещением: Симуляция химической лаборатории с использованием фотореалистичный трехмерных клонов</w:t>
+        <w:t>Обуч</w:t>
+      </w:r>
+      <w:r>
+        <w:t>ающее</w:t>
+      </w:r>
+      <w:r>
+        <w:t xml:space="preserve"> ПО по работе со стерильным помещением: Симуляция химической лаборатории с использованием фотореалистичный трехмерных клонов</w:t>
       </w:r>
       <w:r>
         <w:rPr>
@@ -2902,14 +2900,12 @@
                 <w:lang w:eastAsia="en-US"/>
               </w:rPr>
             </w:pPr>
-            <w:proofErr w:type="spellStart"/>
             <w:r>
               <w:rPr>
                 <w:lang w:eastAsia="en-US"/>
               </w:rPr>
               <w:t>Нормоконтроль</w:t>
             </w:r>
-            <w:proofErr w:type="spellEnd"/>
           </w:p>
         </w:tc>
         <w:tc>

</xml_diff>